<commit_message>
Compability with other compilers.
</commit_message>
<xml_diff>
--- a/Examples/Associative_Containers/unordered.docx
+++ b/Examples/Associative_Containers/unordered.docx
@@ -1,6 +1,6 @@
 
 <file path=word/document.xml><?xml version="1.0" encoding="utf-8"?>
-<w:document xmlns:wpc="http://schemas.microsoft.com/office/word/2010/wordprocessingCanvas" xmlns:cx="http://schemas.microsoft.com/office/drawing/2014/chartex" xmlns:cx1="http://schemas.microsoft.com/office/drawing/2015/9/8/chartex" xmlns:cx2="http://schemas.microsoft.com/office/drawing/2015/10/21/chartex" xmlns:cx3="http://schemas.microsoft.com/office/drawing/2016/5/9/chartex" xmlns:cx4="http://schemas.microsoft.com/office/drawing/2016/5/10/chartex" xmlns:cx5="http://schemas.microsoft.com/office/drawing/2016/5/11/chartex" xmlns:mc="http://schemas.openxmlformats.org/markup-compatibility/2006" xmlns:o="urn:schemas-microsoft-com:office:office" xmlns:r="http://schemas.openxmlformats.org/officeDocument/2006/relationships" xmlns:m="http://schemas.openxmlformats.org/officeDocument/2006/math" xmlns:v="urn:schemas-microsoft-com:vml" xmlns:wp14="http://schemas.microsoft.com/office/word/2010/wordprocessingDrawing" xmlns:wp="http://schemas.openxmlformats.org/drawingml/2006/wordprocessingDrawing" xmlns:w10="urn:schemas-microsoft-com:office:word" xmlns:w="http://schemas.openxmlformats.org/wordprocessingml/2006/main" xmlns:w14="http://schemas.microsoft.com/office/word/2010/wordml" xmlns:w15="http://schemas.microsoft.com/office/word/2012/wordml" xmlns:w16se="http://schemas.microsoft.com/office/word/2015/wordml/symex" xmlns:wpg="http://schemas.microsoft.com/office/word/2010/wordprocessingGroup" xmlns:wpi="http://schemas.microsoft.com/office/word/2010/wordprocessingInk" xmlns:wne="http://schemas.microsoft.com/office/word/2006/wordml" xmlns:wps="http://schemas.microsoft.com/office/word/2010/wordprocessingShape" mc:Ignorable="w14 w15 w16se wp14">
+<w:document xmlns:wpc="http://schemas.microsoft.com/office/word/2010/wordprocessingCanvas" xmlns:cx="http://schemas.microsoft.com/office/drawing/2014/chartex" xmlns:cx1="http://schemas.microsoft.com/office/drawing/2015/9/8/chartex" xmlns:mc="http://schemas.openxmlformats.org/markup-compatibility/2006" xmlns:o="urn:schemas-microsoft-com:office:office" xmlns:r="http://schemas.openxmlformats.org/officeDocument/2006/relationships" xmlns:m="http://schemas.openxmlformats.org/officeDocument/2006/math" xmlns:v="urn:schemas-microsoft-com:vml" xmlns:wp14="http://schemas.microsoft.com/office/word/2010/wordprocessingDrawing" xmlns:wp="http://schemas.openxmlformats.org/drawingml/2006/wordprocessingDrawing" xmlns:w10="urn:schemas-microsoft-com:office:word" xmlns:w="http://schemas.openxmlformats.org/wordprocessingml/2006/main" xmlns:w14="http://schemas.microsoft.com/office/word/2010/wordml" xmlns:w15="http://schemas.microsoft.com/office/word/2012/wordml" xmlns:w16se="http://schemas.microsoft.com/office/word/2015/wordml/symex" xmlns:wpg="http://schemas.microsoft.com/office/word/2010/wordprocessingGroup" xmlns:wpi="http://schemas.microsoft.com/office/word/2010/wordprocessingInk" xmlns:wne="http://schemas.microsoft.com/office/word/2006/wordml" xmlns:wps="http://schemas.microsoft.com/office/word/2010/wordprocessingShape" mc:Ignorable="w14 w15 w16se wp14">
   <w:body>
     <w:p>
       <w:pPr>
@@ -21,8 +21,47 @@
       </w:r>
     </w:p>
     <w:p>
-      <w:r>
-        <w:t>std::unordered_map\multimap, std::unordered_set\multiset all use hash table.</w:t>
+      <w:proofErr w:type="spellStart"/>
+      <w:proofErr w:type="gramStart"/>
+      <w:r>
+        <w:t>std</w:t>
+      </w:r>
+      <w:proofErr w:type="spellEnd"/>
+      <w:proofErr w:type="gramEnd"/>
+      <w:r>
+        <w:t>::</w:t>
+      </w:r>
+      <w:proofErr w:type="spellStart"/>
+      <w:r>
+        <w:t>unordered_map</w:t>
+      </w:r>
+      <w:proofErr w:type="spellEnd"/>
+      <w:r>
+        <w:t>\</w:t>
+      </w:r>
+      <w:proofErr w:type="spellStart"/>
+      <w:r>
+        <w:t>multimap</w:t>
+      </w:r>
+      <w:proofErr w:type="spellEnd"/>
+      <w:r>
+        <w:t xml:space="preserve">, </w:t>
+      </w:r>
+      <w:proofErr w:type="spellStart"/>
+      <w:r>
+        <w:t>std</w:t>
+      </w:r>
+      <w:proofErr w:type="spellEnd"/>
+      <w:r>
+        <w:t>::</w:t>
+      </w:r>
+      <w:proofErr w:type="spellStart"/>
+      <w:r>
+        <w:t>unordered_set</w:t>
+      </w:r>
+      <w:proofErr w:type="spellEnd"/>
+      <w:r>
+        <w:t>\multiset all use hash table.</w:t>
       </w:r>
     </w:p>
     <w:p>
@@ -283,7 +322,25 @@
           <w:color w:val="000000" w:themeColor="text1"/>
           <w:shd w:val="clear" w:color="auto" w:fill="FFFFFF"/>
         </w:rPr>
-        <w:t>, from which the desired value can be found.</w:t>
+        <w:t xml:space="preserve">, from which the desired value </w:t>
+      </w:r>
+      <w:proofErr w:type="gramStart"/>
+      <w:r>
+        <w:rPr>
+          <w:rFonts w:cstheme="minorHAnsi"/>
+          <w:color w:val="000000" w:themeColor="text1"/>
+          <w:shd w:val="clear" w:color="auto" w:fill="FFFFFF"/>
+        </w:rPr>
+        <w:t>can be found</w:t>
+      </w:r>
+      <w:proofErr w:type="gramEnd"/>
+      <w:r>
+        <w:rPr>
+          <w:rFonts w:cstheme="minorHAnsi"/>
+          <w:color w:val="000000" w:themeColor="text1"/>
+          <w:shd w:val="clear" w:color="auto" w:fill="FFFFFF"/>
+        </w:rPr>
+        <w:t>.</w:t>
       </w:r>
     </w:p>
     <w:p>
@@ -304,27 +361,7 @@
           <w:szCs w:val="21"/>
           <w:shd w:val="clear" w:color="auto" w:fill="FFFFFF"/>
         </w:rPr>
-        <w:t>Given a key, the algorithm</w:t>
-      </w:r>
-      <w:r>
-        <w:rPr>
-          <w:rFonts w:ascii="Arial" w:hAnsi="Arial" w:cs="Arial"/>
-          <w:color w:val="252525"/>
-          <w:sz w:val="21"/>
-          <w:szCs w:val="21"/>
-          <w:shd w:val="clear" w:color="auto" w:fill="FFFFFF"/>
-        </w:rPr>
-        <w:t xml:space="preserve"> of hash function</w:t>
-      </w:r>
-      <w:r>
-        <w:rPr>
-          <w:rFonts w:ascii="Arial" w:hAnsi="Arial" w:cs="Arial"/>
-          <w:color w:val="252525"/>
-          <w:sz w:val="21"/>
-          <w:szCs w:val="21"/>
-          <w:shd w:val="clear" w:color="auto" w:fill="FFFFFF"/>
-        </w:rPr>
-        <w:t xml:space="preserve"> computes an</w:t>
+        <w:t>Given a key, the algorithm of hash function computes an</w:t>
       </w:r>
       <w:r>
         <w:rPr>
@@ -368,7 +405,29 @@
           <w:szCs w:val="21"/>
           <w:shd w:val="clear" w:color="auto" w:fill="FFFFFF"/>
         </w:rPr>
-        <w:t>that suggests where the entry can be found</w:t>
+        <w:t xml:space="preserve">that suggests where the entry </w:t>
+      </w:r>
+      <w:proofErr w:type="gramStart"/>
+      <w:r>
+        <w:rPr>
+          <w:rFonts w:ascii="Arial" w:hAnsi="Arial" w:cs="Arial"/>
+          <w:color w:val="252525"/>
+          <w:sz w:val="21"/>
+          <w:szCs w:val="21"/>
+          <w:shd w:val="clear" w:color="auto" w:fill="FFFFFF"/>
+        </w:rPr>
+        <w:t>can be found</w:t>
+      </w:r>
+      <w:proofErr w:type="gramEnd"/>
+      <w:r>
+        <w:rPr>
+          <w:rFonts w:ascii="Arial" w:hAnsi="Arial" w:cs="Arial"/>
+          <w:color w:val="252525"/>
+          <w:sz w:val="21"/>
+          <w:szCs w:val="21"/>
+          <w:shd w:val="clear" w:color="auto" w:fill="FFFFFF"/>
+        </w:rPr>
+        <w:t>.</w:t>
       </w:r>
     </w:p>
     <w:p>
@@ -391,11 +450,19 @@
       <w:r>
         <w:t xml:space="preserve">Operation </w:t>
       </w:r>
+      <w:proofErr w:type="gramStart"/>
       <w:r>
         <w:rPr>
           <w:color w:val="FF0000"/>
         </w:rPr>
-        <w:t xml:space="preserve">Hash(Key) </w:t>
+        <w:t>Hash(</w:t>
+      </w:r>
+      <w:proofErr w:type="gramEnd"/>
+      <w:r>
+        <w:rPr>
+          <w:color w:val="FF0000"/>
+        </w:rPr>
+        <w:t xml:space="preserve">Key) </w:t>
       </w:r>
       <w:r>
         <w:t>is called.</w:t>
@@ -419,11 +486,19 @@
       <w:r>
         <w:t xml:space="preserve">Every time you enter the same key, you will get the original index. Thanks to that, we get </w:t>
       </w:r>
+      <w:proofErr w:type="gramStart"/>
       <w:r>
         <w:rPr>
           <w:color w:val="FF0000"/>
         </w:rPr>
-        <w:t>O(1) lookup time!</w:t>
+        <w:t>O(</w:t>
+      </w:r>
+      <w:proofErr w:type="gramEnd"/>
+      <w:r>
+        <w:rPr>
+          <w:color w:val="FF0000"/>
+        </w:rPr>
+        <w:t>1) lookup time!</w:t>
       </w:r>
     </w:p>
     <w:p>
@@ -548,23 +623,7 @@
           <w:color w:val="000000"/>
           <w:shd w:val="clear" w:color="auto" w:fill="F8F8F8"/>
         </w:rPr>
-        <w:t xml:space="preserve">he hash function </w:t>
-      </w:r>
-      <w:r>
-        <w:rPr>
-          <w:rFonts w:ascii="Helvetica" w:hAnsi="Helvetica"/>
-          <w:color w:val="000000"/>
-          <w:shd w:val="clear" w:color="auto" w:fill="F8F8F8"/>
-        </w:rPr>
-        <w:t>might be</w:t>
-      </w:r>
-      <w:r>
-        <w:rPr>
-          <w:rFonts w:ascii="Helvetica" w:hAnsi="Helvetica"/>
-          <w:color w:val="000000"/>
-          <w:shd w:val="clear" w:color="auto" w:fill="F8F8F8"/>
-        </w:rPr>
-        <w:t xml:space="preserve"> simply</w:t>
+        <w:t>he hash function might be simply</w:t>
       </w:r>
       <w:r>
         <w:rPr>
@@ -575,6 +634,7 @@
         </w:rPr>
         <w:t> </w:t>
       </w:r>
+      <w:proofErr w:type="gramStart"/>
       <w:r>
         <w:rPr>
           <w:rStyle w:val="math"/>
@@ -597,6 +657,7 @@
         </w:rPr>
         <w:t>(</w:t>
       </w:r>
+      <w:proofErr w:type="gramEnd"/>
       <w:r>
         <w:rPr>
           <w:rStyle w:val="math"/>
@@ -806,31 +867,7 @@
           <w:color w:val="252525"/>
           <w:shd w:val="clear" w:color="auto" w:fill="FFFFFF"/>
         </w:rPr>
-        <w:t>A</w:t>
-      </w:r>
-      <w:r>
-        <w:rPr>
-          <w:rFonts w:cstheme="minorHAnsi"/>
-          <w:color w:val="252525"/>
-          <w:shd w:val="clear" w:color="auto" w:fill="FFFFFF"/>
-        </w:rPr>
-        <w:t>ll hash table implementations have some</w:t>
-      </w:r>
-      <w:r>
-        <w:rPr>
-          <w:rFonts w:cstheme="minorHAnsi"/>
-          <w:color w:val="252525"/>
-          <w:shd w:val="clear" w:color="auto" w:fill="FFFFFF"/>
-        </w:rPr>
-        <w:t xml:space="preserve"> kind of</w:t>
-      </w:r>
-      <w:r>
-        <w:rPr>
-          <w:rFonts w:cstheme="minorHAnsi"/>
-          <w:color w:val="252525"/>
-          <w:shd w:val="clear" w:color="auto" w:fill="FFFFFF"/>
-        </w:rPr>
-        <w:t xml:space="preserve"> collision resolution strategy to handle such events.</w:t>
+        <w:t>All hash table implementations have some kind of collision resolution strategy to handle such events.</w:t>
       </w:r>
     </w:p>
     <w:p>
@@ -941,36 +978,44 @@
           <w:color w:val="252525"/>
           <w:shd w:val="clear" w:color="auto" w:fill="FFFFFF"/>
         </w:rPr>
-        <w:t>When index in array is already taken, we create linked list for this index.</w:t>
-      </w:r>
-      <w:r>
-        <w:rPr>
-          <w:rFonts w:cstheme="minorHAnsi"/>
-          <w:color w:val="252525"/>
-          <w:shd w:val="clear" w:color="auto" w:fill="FFFFFF"/>
-        </w:rPr>
-        <w:t xml:space="preserve"> </w:t>
-      </w:r>
-    </w:p>
-    <w:p>
-      <w:pPr>
-        <w:ind w:left="720" w:hanging="720"/>
-        <w:rPr>
-          <w:rFonts w:cstheme="minorHAnsi"/>
-          <w:color w:val="252525"/>
-          <w:shd w:val="clear" w:color="auto" w:fill="FFFFFF"/>
-        </w:rPr>
-      </w:pPr>
-      <w:r>
-        <w:rPr>
-          <w:rFonts w:cstheme="minorHAnsi"/>
-          <w:color w:val="252525"/>
-          <w:shd w:val="clear" w:color="auto" w:fill="FFFFFF"/>
-        </w:rPr>
-        <w:t>Then</w:t>
+        <w:t>When index in array is already</w:t>
       </w:r>
       <w:bookmarkStart w:id="0" w:name="_GoBack"/>
       <w:bookmarkEnd w:id="0"/>
+      <w:r>
+        <w:rPr>
+          <w:rFonts w:cstheme="minorHAnsi"/>
+          <w:color w:val="252525"/>
+          <w:shd w:val="clear" w:color="auto" w:fill="FFFFFF"/>
+        </w:rPr>
+        <w:t xml:space="preserve"> taken, we create linked list for this index.</w:t>
+      </w:r>
+      <w:r>
+        <w:rPr>
+          <w:rFonts w:cstheme="minorHAnsi"/>
+          <w:color w:val="252525"/>
+          <w:shd w:val="clear" w:color="auto" w:fill="FFFFFF"/>
+        </w:rPr>
+        <w:t xml:space="preserve"> </w:t>
+      </w:r>
+    </w:p>
+    <w:p>
+      <w:pPr>
+        <w:ind w:left="720" w:hanging="720"/>
+        <w:rPr>
+          <w:rFonts w:cstheme="minorHAnsi"/>
+          <w:color w:val="252525"/>
+          <w:shd w:val="clear" w:color="auto" w:fill="FFFFFF"/>
+        </w:rPr>
+      </w:pPr>
+      <w:r>
+        <w:rPr>
+          <w:rFonts w:cstheme="minorHAnsi"/>
+          <w:color w:val="252525"/>
+          <w:shd w:val="clear" w:color="auto" w:fill="FFFFFF"/>
+        </w:rPr>
+        <w:t>Then</w:t>
+      </w:r>
       <w:r>
         <w:rPr>
           <w:rFonts w:cstheme="minorHAnsi"/>
@@ -1094,7 +1139,25 @@
           <w:color w:val="252525"/>
           <w:shd w:val="clear" w:color="auto" w:fill="FFFFFF"/>
         </w:rPr>
-        <w:t>Elements starting with the same letter would be placed in hash table like this:</w:t>
+        <w:t xml:space="preserve">Elements starting with the same letter </w:t>
+      </w:r>
+      <w:proofErr w:type="gramStart"/>
+      <w:r>
+        <w:rPr>
+          <w:rFonts w:cstheme="minorHAnsi"/>
+          <w:color w:val="252525"/>
+          <w:shd w:val="clear" w:color="auto" w:fill="FFFFFF"/>
+        </w:rPr>
+        <w:t>would be placed</w:t>
+      </w:r>
+      <w:proofErr w:type="gramEnd"/>
+      <w:r>
+        <w:rPr>
+          <w:rFonts w:cstheme="minorHAnsi"/>
+          <w:color w:val="252525"/>
+          <w:shd w:val="clear" w:color="auto" w:fill="FFFFFF"/>
+        </w:rPr>
+        <w:t xml:space="preserve"> in hash table like this:</w:t>
       </w:r>
     </w:p>
     <w:p>
@@ -1201,7 +1264,7 @@
       </w:pPr>
     </w:pPrDefault>
   </w:docDefaults>
-  <w:latentStyles w:defLockedState="0" w:defUIPriority="99" w:defSemiHidden="0" w:defUnhideWhenUsed="0" w:defQFormat="0" w:count="374">
+  <w:latentStyles w:defLockedState="0" w:defUIPriority="99" w:defSemiHidden="0" w:defUnhideWhenUsed="0" w:defQFormat="0" w:count="371">
     <w:lsdException w:name="Normal" w:uiPriority="0" w:qFormat="1"/>
     <w:lsdException w:name="heading 1" w:uiPriority="9" w:qFormat="1"/>
     <w:lsdException w:name="heading 2" w:semiHidden="1" w:uiPriority="9" w:unhideWhenUsed="1" w:qFormat="1"/>
@@ -1573,9 +1636,6 @@
     <w:lsdException w:name="List Table 5 Dark Accent 6" w:uiPriority="50"/>
     <w:lsdException w:name="List Table 6 Colorful Accent 6" w:uiPriority="51"/>
     <w:lsdException w:name="List Table 7 Colorful Accent 6" w:uiPriority="52"/>
-    <w:lsdException w:name="Mention" w:semiHidden="1" w:unhideWhenUsed="1"/>
-    <w:lsdException w:name="Smart Hyperlink" w:semiHidden="1" w:unhideWhenUsed="1"/>
-    <w:lsdException w:name="Hashtag" w:semiHidden="1" w:unhideWhenUsed="1"/>
   </w:latentStyles>
   <w:style w:type="paragraph" w:default="1" w:styleId="Normal">
     <w:name w:val="Normal"/>
@@ -1638,7 +1698,7 @@
       <w:u w:val="single"/>
     </w:rPr>
   </w:style>
-  <w:style w:type="character" w:styleId="Mention">
+  <w:style w:type="character" w:customStyle="1" w:styleId="Mention">
     <w:name w:val="Mention"/>
     <w:basedOn w:val="DefaultParagraphFont"/>
     <w:uiPriority w:val="99"/>

</xml_diff>